<commit_message>
Updated lab writeup + README
</commit_message>
<xml_diff>
--- a/Report.docx
+++ b/Report.docx
@@ -25,11 +25,71 @@
         <w:t xml:space="preserve">Our BPCU is functional block that maps the generator status (healthy or unhealthy) to contactor status (open or close). </w:t>
       </w:r>
       <w:r>
-        <w:t>It is implemented in Simulink through the use of a Matlab function block.</w:t>
-      </w:r>
-      <w:r>
-        <w:t xml:space="preserve"> Every time this block is invoked, it checks the status of the four generators and opens and closes the appropriate contactors according to priority table.</w:t>
-      </w:r>
+        <w:t xml:space="preserve">It is implemented in Simulink </w:t>
+      </w:r>
+      <w:r>
+        <w:t xml:space="preserve">by using Stateflow. We modeled the system as follows. There is one parallel state for each switch B1-12. Each of which can be in either Off or On state. </w:t>
+      </w:r>
+      <w:r>
+        <w:t>There is an additional parallel state, S, that controls what operation the switches can do. In the Listen state, the controller detects changes in generator status. On a change, it moves to the Off state allowing any of the B1-12 to go from On to Off. Then it moves to the On state allowing any of the B1-12 to go from Off to On.</w:t>
+      </w:r>
+    </w:p>
+    <w:p>
+      <w:pPr>
+        <w:ind w:left="720"/>
+      </w:pPr>
+      <w:r>
+        <w:t xml:space="preserve">This extra S state satisfies a couple of the requirements. </w:t>
+      </w:r>
+      <w:r>
+        <w:t xml:space="preserve">It satisfies G1 because it starts out in the Off state, preventing any of the switches to immediately switch to the On state. </w:t>
+      </w:r>
+      <w:r>
+        <w:t xml:space="preserve">It also ensures G3 and G4. </w:t>
+      </w:r>
+      <w:r>
+        <w:t>This is because the while S is in the Off state, switches are only allowed to be opened. Then in the On state, switches are only allowed to be closed. This, along with the logic in B1-12, ensures that it is never the case that multiple AC sources are connected in parallel and that both APUs are never inserted into the system.</w:t>
+      </w:r>
+    </w:p>
+    <w:p>
+      <w:pPr>
+        <w:ind w:left="720"/>
+      </w:pPr>
+      <w:r>
+        <w:t xml:space="preserve">G2 is trivial. Examine our logic. </w:t>
+      </w:r>
+    </w:p>
+    <w:p>
+      <w:pPr>
+        <w:ind w:left="720"/>
+      </w:pPr>
+      <w:r>
+        <w:t xml:space="preserve">The controller switches at a rate of 25ms. In the worst case scenario, a generator fails as we leave S’s On state. </w:t>
+      </w:r>
+      <w:r>
+        <w:t>Then 25ms later we go to the Off state because the system has detected a change. Then 25ms later we go to the On state. So allowing for any wiring delay, in the worst case, buses can only remain unpowered for 50ms to 75ms.</w:t>
+      </w:r>
+      <w:r>
+        <w:t xml:space="preserve"> This value can be adjusted by changing the rate of the state machine.</w:t>
+      </w:r>
+    </w:p>
+    <w:p>
+      <w:pPr>
+        <w:ind w:left="720"/>
+      </w:pPr>
+      <w:r>
+        <w:t>G6 is trivial. See the bus logic.</w:t>
+      </w:r>
+    </w:p>
+    <w:p>
+      <w:pPr>
+        <w:ind w:left="720"/>
+      </w:pPr>
+      <w:r>
+        <w:t>G7 and G8 are handled by our bus logic.</w:t>
+      </w:r>
+      <w:bookmarkStart w:id="0" w:name="_GoBack"/>
+      <w:bookmarkEnd w:id="0"/>
     </w:p>
     <w:p>
       <w:pPr>
@@ -72,8 +132,9 @@
       <w:r>
         <w:t xml:space="preserve"> We wanted to use Statemate in order to better model our system but there was a very large learning curve. </w:t>
       </w:r>
-      <w:bookmarkStart w:id="0" w:name="_GoBack"/>
-      <w:bookmarkEnd w:id="0"/>
+      <w:r>
+        <w:t>We were eventually able to figure it out after reading through quite a few tutorials.</w:t>
+      </w:r>
     </w:p>
     <w:sectPr>
       <w:pgSz w:w="12240" w:h="15840"/>

</xml_diff>